<commit_message>
Update of serveral classes
</commit_message>
<xml_diff>
--- a/src/assets/docs/ToDo.docx
+++ b/src/assets/docs/ToDo.docx
@@ -14,8 +14,13 @@
       <w:pPr>
         <w:pStyle w:val="Heading1"/>
       </w:pPr>
-      <w:r>
-        <w:t>ToDo / Ideen</w:t>
+      <w:proofErr w:type="spellStart"/>
+      <w:r>
+        <w:t>ToDo</w:t>
+      </w:r>
+      <w:proofErr w:type="spellEnd"/>
+      <w:r>
+        <w:t xml:space="preserve"> / Ideen</w:t>
       </w:r>
     </w:p>
     <w:p>
@@ -33,11 +38,28 @@
           <w:ilvl w:val="0"/>
           <w:numId w:val="1"/>
         </w:numPr>
-      </w:pPr>
-      <w:r>
-        <w:t>Costumlogin auf Startseite implementieren</w:t>
-      </w:r>
-      <w:r>
+        <w:rPr>
+          <w:strike/>
+        </w:rPr>
+      </w:pPr>
+      <w:proofErr w:type="spellStart"/>
+      <w:r>
+        <w:rPr>
+          <w:strike/>
+        </w:rPr>
+        <w:t>Costumlogin</w:t>
+      </w:r>
+      <w:proofErr w:type="spellEnd"/>
+      <w:r>
+        <w:rPr>
+          <w:strike/>
+        </w:rPr>
+        <w:t xml:space="preserve"> auf Startseite implementieren</w:t>
+      </w:r>
+      <w:r>
+        <w:rPr>
+          <w:strike/>
+        </w:rPr>
         <w:t xml:space="preserve"> (Nur Login, Keine Registrierung)</w:t>
       </w:r>
     </w:p>
@@ -48,12 +70,16 @@
           <w:ilvl w:val="1"/>
           <w:numId w:val="1"/>
         </w:numPr>
-      </w:pPr>
-      <w:r>
+        <w:rPr>
+          <w:strike/>
+        </w:rPr>
+      </w:pPr>
+      <w:r>
+        <w:rPr>
+          <w:strike/>
+        </w:rPr>
         <w:t>Benutzer mit Name erweitern</w:t>
       </w:r>
-      <w:bookmarkStart w:id="0" w:name="_GoBack"/>
-      <w:bookmarkEnd w:id="0"/>
     </w:p>
     <w:p>
       <w:pPr>
@@ -81,8 +107,13 @@
           <w:numId w:val="1"/>
         </w:numPr>
       </w:pPr>
-      <w:r>
-        <w:t>Changelog für Datenbank</w:t>
+      <w:proofErr w:type="spellStart"/>
+      <w:r>
+        <w:t>Changelog</w:t>
+      </w:r>
+      <w:proofErr w:type="spellEnd"/>
+      <w:r>
+        <w:t xml:space="preserve"> für Datenbank</w:t>
       </w:r>
       <w:r>
         <w:t>manipulationen</w:t>
@@ -95,8 +126,14 @@
           <w:ilvl w:val="0"/>
           <w:numId w:val="1"/>
         </w:numPr>
-      </w:pPr>
-      <w:r>
+        <w:rPr>
+          <w:strike/>
+        </w:rPr>
+      </w:pPr>
+      <w:r>
+        <w:rPr>
+          <w:strike/>
+        </w:rPr>
         <w:t>Suche nach Sponsoren und Artikeln</w:t>
       </w:r>
     </w:p>
@@ -109,8 +146,13 @@
         </w:numPr>
       </w:pPr>
       <w:r>
-        <w:t>Datenimport aus altem Excelfile</w:t>
-      </w:r>
+        <w:t xml:space="preserve">Datenimport aus altem </w:t>
+      </w:r>
+      <w:proofErr w:type="spellStart"/>
+      <w:r>
+        <w:t>Excelfile</w:t>
+      </w:r>
+      <w:proofErr w:type="spellEnd"/>
     </w:p>
     <w:p>
       <w:pPr>
@@ -121,8 +163,21 @@
         </w:numPr>
       </w:pPr>
       <w:r>
-        <w:t>Überarbeitung der private / public Variblen</w:t>
-      </w:r>
+        <w:t xml:space="preserve">Überarbeitung der private / </w:t>
+      </w:r>
+      <w:proofErr w:type="spellStart"/>
+      <w:r>
+        <w:t>public</w:t>
+      </w:r>
+      <w:proofErr w:type="spellEnd"/>
+      <w:r>
+        <w:t xml:space="preserve"> </w:t>
+      </w:r>
+      <w:proofErr w:type="spellStart"/>
+      <w:r>
+        <w:t>Variblen</w:t>
+      </w:r>
+      <w:proofErr w:type="spellEnd"/>
     </w:p>
     <w:p>
       <w:pPr>
@@ -148,6 +203,54 @@
         <w:t>Taskliste (Zuordnungen pro Benutzer)</w:t>
       </w:r>
     </w:p>
+    <w:p>
+      <w:pPr>
+        <w:pStyle w:val="ListParagraph"/>
+        <w:numPr>
+          <w:ilvl w:val="0"/>
+          <w:numId w:val="1"/>
+        </w:numPr>
+      </w:pPr>
+      <w:r>
+        <w:t>Daten offline verfügbar machen</w:t>
+      </w:r>
+    </w:p>
+    <w:p>
+      <w:pPr>
+        <w:pStyle w:val="ListParagraph"/>
+        <w:numPr>
+          <w:ilvl w:val="1"/>
+          <w:numId w:val="1"/>
+        </w:numPr>
+      </w:pPr>
+      <w:r>
+        <w:t>Aktuellen Stand in einem XML-File. Für diesen Prozess muss man online sein. Diese Funktion dient für die lokale Version der Applikation und dient zur Demonstration z.B. bei einer Bewerbung.</w:t>
+      </w:r>
+    </w:p>
+    <w:p>
+      <w:pPr>
+        <w:pStyle w:val="ListParagraph"/>
+        <w:numPr>
+          <w:ilvl w:val="1"/>
+          <w:numId w:val="1"/>
+        </w:numPr>
+      </w:pPr>
+      <w:r>
+        <w:t>Offlinemodus mittels Klick aktivieren</w:t>
+      </w:r>
+    </w:p>
+    <w:p>
+      <w:pPr>
+        <w:pStyle w:val="ListParagraph"/>
+        <w:numPr>
+          <w:ilvl w:val="2"/>
+          <w:numId w:val="1"/>
+        </w:numPr>
+      </w:pPr>
+      <w:r>
+        <w:t xml:space="preserve">Im Offlinemodus holen sich die Tabellen die Daten nicht mehr aus der Datenbank, sondern aus den erstellten XML-Dateien. </w:t>
+      </w:r>
+    </w:p>
     <w:p/>
     <w:p>
       <w:pPr>
@@ -157,8 +260,13 @@
         <w:t>Sponsorenliste</w:t>
       </w:r>
       <w:r>
-        <w:t>/Abholiste</w:t>
-      </w:r>
+        <w:t>/</w:t>
+      </w:r>
+      <w:proofErr w:type="spellStart"/>
+      <w:r>
+        <w:t>Abholiste</w:t>
+      </w:r>
+      <w:proofErr w:type="spellEnd"/>
     </w:p>
     <w:p>
       <w:pPr>
@@ -191,14 +299,26 @@
           <w:ilvl w:val="0"/>
           <w:numId w:val="5"/>
         </w:numPr>
-      </w:pPr>
-      <w:r>
+        <w:rPr>
+          <w:strike/>
+        </w:rPr>
+      </w:pPr>
+      <w:r>
+        <w:rPr>
+          <w:strike/>
+        </w:rPr>
         <w:t>Verantwortliche Person dem Sponsor zuweisen</w:t>
       </w:r>
       <w:r>
+        <w:rPr>
+          <w:strike/>
+        </w:rPr>
         <w:t xml:space="preserve"> und in Popup anzeigen</w:t>
       </w:r>
       <w:r>
+        <w:rPr>
+          <w:strike/>
+        </w:rPr>
         <w:t xml:space="preserve"> </w:t>
       </w:r>
     </w:p>
@@ -273,8 +393,14 @@
           <w:ilvl w:val="0"/>
           <w:numId w:val="5"/>
         </w:numPr>
-      </w:pPr>
-      <w:r>
+        <w:rPr>
+          <w:strike/>
+        </w:rPr>
+      </w:pPr>
+      <w:r>
+        <w:rPr>
+          <w:strike/>
+        </w:rPr>
         <w:t>Budget an die Datenbank anbinden</w:t>
       </w:r>
     </w:p>
@@ -285,8 +411,14 @@
           <w:ilvl w:val="0"/>
           <w:numId w:val="7"/>
         </w:numPr>
-      </w:pPr>
-      <w:r>
+        <w:rPr>
+          <w:strike/>
+        </w:rPr>
+      </w:pPr>
+      <w:r>
+        <w:rPr>
+          <w:strike/>
+        </w:rPr>
         <w:t>Einnahmen berechnen und anzeigen</w:t>
       </w:r>
     </w:p>
@@ -297,8 +429,14 @@
           <w:ilvl w:val="0"/>
           <w:numId w:val="7"/>
         </w:numPr>
-      </w:pPr>
-      <w:r>
+        <w:rPr>
+          <w:strike/>
+        </w:rPr>
+      </w:pPr>
+      <w:r>
+        <w:rPr>
+          <w:strike/>
+        </w:rPr>
         <w:t>Ausgaben berechnen und Anzeigen</w:t>
       </w:r>
     </w:p>
@@ -354,14 +492,30 @@
         </w:numPr>
       </w:pPr>
       <w:r>
-        <w:t>Anzeige der Quittungen als Popup(.jpg)</w:t>
-      </w:r>
+        <w:t>Anzeige der Quittungen als Popup(.</w:t>
+      </w:r>
+      <w:proofErr w:type="spellStart"/>
+      <w:r>
+        <w:t>jpg</w:t>
+      </w:r>
+      <w:proofErr w:type="spellEnd"/>
+      <w:r>
+        <w:t>)</w:t>
+      </w:r>
+    </w:p>
+    <w:p>
+      <w:r>
+        <w:br w:type="page"/>
+      </w:r>
+      <w:bookmarkStart w:id="0" w:name="_GoBack"/>
+      <w:bookmarkEnd w:id="0"/>
     </w:p>
     <w:p>
       <w:pPr>
         <w:pStyle w:val="Heading2"/>
       </w:pPr>
       <w:r>
+        <w:lastRenderedPageBreak/>
         <w:t>Administrative Arbeiten</w:t>
       </w:r>
     </w:p>
@@ -388,11 +542,19 @@
           <w:lang w:val="en-US"/>
         </w:rPr>
       </w:pPr>
+      <w:proofErr w:type="spellStart"/>
       <w:r>
         <w:rPr>
           <w:lang w:val="en-US"/>
         </w:rPr>
-        <w:t>Zusammenfassung Angular/Firebase (Things learned)</w:t>
+        <w:t>Zusammenfassung</w:t>
+      </w:r>
+      <w:proofErr w:type="spellEnd"/>
+      <w:r>
+        <w:rPr>
+          <w:lang w:val="en-US"/>
+        </w:rPr>
+        <w:t xml:space="preserve"> Angular/Firebase (Things learned)</w:t>
       </w:r>
     </w:p>
     <w:p>
@@ -406,16 +568,46 @@
           <w:lang w:val="en-US"/>
         </w:rPr>
       </w:pPr>
+      <w:proofErr w:type="spellStart"/>
       <w:r>
         <w:rPr>
           <w:lang w:val="en-US"/>
         </w:rPr>
-        <w:t>Codebeispiele für Zusammenfassung</w:t>
-      </w:r>
+        <w:t>Codebeispiele</w:t>
+      </w:r>
+      <w:proofErr w:type="spellEnd"/>
       <w:r>
         <w:rPr>
           <w:lang w:val="en-US"/>
         </w:rPr>
+        <w:t xml:space="preserve"> </w:t>
+      </w:r>
+      <w:proofErr w:type="spellStart"/>
+      <w:r>
+        <w:rPr>
+          <w:lang w:val="en-US"/>
+        </w:rPr>
+        <w:t>für</w:t>
+      </w:r>
+      <w:proofErr w:type="spellEnd"/>
+      <w:r>
+        <w:rPr>
+          <w:lang w:val="en-US"/>
+        </w:rPr>
+        <w:t xml:space="preserve"> </w:t>
+      </w:r>
+      <w:proofErr w:type="spellStart"/>
+      <w:r>
+        <w:rPr>
+          <w:lang w:val="en-US"/>
+        </w:rPr>
+        <w:t>Zusammenfassung</w:t>
+      </w:r>
+      <w:proofErr w:type="spellEnd"/>
+      <w:r>
+        <w:rPr>
+          <w:lang w:val="en-US"/>
+        </w:rPr>
         <w:br w:type="page"/>
       </w:r>
     </w:p>
@@ -436,7 +628,23 @@
     </w:p>
     <w:p>
       <w:r>
-        <w:t>Da der Hostingservice (Firebase) und die lokale Entwicklungsumgebung nicht die gleichen Ports verwenden, müssen neue Ausnahmen bei der Authentifizierung (analog zur lokalen Entwicklungsumgebung) hinzugefügt werden.</w:t>
+        <w:t xml:space="preserve">Da der </w:t>
+      </w:r>
+      <w:proofErr w:type="spellStart"/>
+      <w:r>
+        <w:t>Hostingservice</w:t>
+      </w:r>
+      <w:proofErr w:type="spellEnd"/>
+      <w:r>
+        <w:t xml:space="preserve"> (</w:t>
+      </w:r>
+      <w:proofErr w:type="spellStart"/>
+      <w:r>
+        <w:t>Firebase</w:t>
+      </w:r>
+      <w:proofErr w:type="spellEnd"/>
+      <w:r>
+        <w:t>) und die lokale Entwicklungsumgebung nicht die gleichen Ports verwenden, müssen neue Ausnahmen bei der Authentifizierung (analog zur lokalen Entwicklungsumgebung) hinzugefügt werden.</w:t>
       </w:r>
     </w:p>
     <w:p>
@@ -1432,7 +1640,7 @@
         <w:rFonts w:ascii="Courier New" w:hAnsi="Courier New" w:cs="Courier New" w:hint="default"/>
       </w:rPr>
     </w:lvl>
-    <w:lvl w:ilvl="2" w:tplc="08070005" w:tentative="1">
+    <w:lvl w:ilvl="2" w:tplc="08070005">
       <w:start w:val="1"/>
       <w:numFmt w:val="bullet"/>
       <w:lvlText w:val=""/>

</xml_diff>